<commit_message>
add changes to certain lists
</commit_message>
<xml_diff>
--- a/templates/template_mod_12_noScore.docx
+++ b/templates/template_mod_12_noScore.docx
@@ -2043,6 +2043,48 @@
           <w:szCs w:val="24"/>
         </w:rPr>
         <w:t>{{Deficits in social emotional reciprocity:}}</w:t>
+      </w:r>
+    </w:p>
+    <w:p>
+      <w:pPr>
+        <w:widowControl w:val="0"/>
+        <w:spacing w:line="240" w:lineRule="auto"/>
+        <w:rPr>
+          <w:rFonts w:ascii="Georgia" w:eastAsia="Georgia" w:hAnsi="Georgia" w:cs="Georgia"/>
+          <w:sz w:val="24"/>
+          <w:szCs w:val="24"/>
+        </w:rPr>
+      </w:pPr>
+      <w:r>
+        <w:rPr>
+          <w:rFonts w:ascii="Georgia" w:eastAsia="Georgia" w:hAnsi="Georgia" w:cs="Georgia"/>
+          <w:sz w:val="24"/>
+          <w:szCs w:val="24"/>
+        </w:rPr>
+        <w:t>{% for bullet in bullets %}</w:t>
+      </w:r>
+    </w:p>
+    <w:p>
+      <w:pPr>
+        <w:widowControl w:val="0"/>
+        <w:numPr>
+          <w:ilvl w:val="0"/>
+          <w:numId w:val="3"/>
+        </w:numPr>
+        <w:spacing w:line="240" w:lineRule="auto"/>
+        <w:rPr>
+          <w:rFonts w:ascii="Georgia" w:eastAsia="Georgia" w:hAnsi="Georgia" w:cs="Georgia"/>
+          <w:sz w:val="24"/>
+          <w:szCs w:val="24"/>
+        </w:rPr>
+      </w:pPr>
+      <w:r>
+        <w:rPr>
+          <w:rFonts w:ascii="Georgia" w:eastAsia="Georgia" w:hAnsi="Georgia" w:cs="Georgia"/>
+          <w:sz w:val="24"/>
+          <w:szCs w:val="24"/>
+        </w:rPr>
+        <w:t>{{ bullet }}{% endfor %}</w:t>
       </w:r>
     </w:p>
     <w:p>
@@ -6115,6 +6157,17 @@
       <w:szCs w:val="30"/>
     </w:rPr>
   </w:style>
+  <w:style w:type="paragraph" w:styleId="ListParagraph">
+    <w:name w:val="List Paragraph"/>
+    <w:basedOn w:val="Normal"/>
+    <w:uiPriority w:val="34"/>
+    <w:qFormat/>
+    <w:rsid w:val="00C14151"/>
+    <w:pPr>
+      <w:ind w:left="720"/>
+      <w:contextualSpacing/>
+    </w:pPr>
+  </w:style>
 </w:styles>
 </file>
 

</xml_diff>